<commit_message>
added section 'Context' to pre-interview-questionaire
</commit_message>
<xml_diff>
--- a/src/main/resources/docs/DE-Vorab-Fragebogen.docx
+++ b/src/main/resources/docs/DE-Vorab-Fragebogen.docx
@@ -29,7 +29,25 @@
           <w:smallCaps/>
           <w:szCs w:val="28"/>
         </w:rPr>
-        <w:t>-interview-</w:t>
+        <w:t>-</w:t>
+      </w:r>
+      <w:proofErr w:type="spellStart"/>
+      <w:r>
+        <w:rPr>
+          <w:bCs w:val="0"/>
+          <w:smallCaps/>
+          <w:szCs w:val="28"/>
+        </w:rPr>
+        <w:t>interview</w:t>
+      </w:r>
+      <w:proofErr w:type="spellEnd"/>
+      <w:r>
+        <w:rPr>
+          <w:bCs w:val="0"/>
+          <w:smallCaps/>
+          <w:szCs w:val="28"/>
+        </w:rPr>
+        <w:t>-</w:t>
       </w:r>
       <w:proofErr w:type="spellStart"/>
       <w:r>
@@ -615,122 +633,132 @@
       <w:r>
         <w:t>Welche Aspekte des Systems f</w:t>
       </w:r>
+      <w:r>
+        <w:t>allen beim Rollout besonders positiv oder negativ auf?</w:t>
+      </w:r>
+    </w:p>
+    <w:p>
+      <w:pPr>
+        <w:pStyle w:val="berschrift1"/>
+      </w:pPr>
+      <w:r>
+        <w:t>Bekannte Probleme/Schwachstellen</w:t>
+      </w:r>
+    </w:p>
+    <w:p>
+      <w:pPr>
+        <w:pStyle w:val="Listenabsatz"/>
+        <w:numPr>
+          <w:ilvl w:val="0"/>
+          <w:numId w:val="2"/>
+        </w:numPr>
+        <w:spacing w:before="240"/>
+        <w:ind w:left="714" w:hanging="357"/>
+        <w:contextualSpacing w:val="0"/>
+      </w:pPr>
+      <w:r>
+        <w:t>Welche Dinge/Aspekte am oder mit dem System erscheinen aus Ihrer Sicht besonders problematisch?</w:t>
+      </w:r>
+    </w:p>
+    <w:p>
+      <w:pPr>
+        <w:pStyle w:val="Listenabsatz"/>
+        <w:numPr>
+          <w:ilvl w:val="0"/>
+          <w:numId w:val="2"/>
+        </w:numPr>
+        <w:spacing w:before="240"/>
+        <w:ind w:left="714" w:hanging="357"/>
+        <w:contextualSpacing w:val="0"/>
+      </w:pPr>
+      <w:r>
+        <w:t>Welche drei Probleme oder Eigenschaften des Systems stören Sie persönlich am meisten?</w:t>
+      </w:r>
+    </w:p>
+    <w:p>
+      <w:pPr>
+        <w:pStyle w:val="Listenabsatz"/>
+        <w:numPr>
+          <w:ilvl w:val="0"/>
+          <w:numId w:val="2"/>
+        </w:numPr>
+        <w:spacing w:before="240"/>
+        <w:ind w:left="714" w:hanging="357"/>
+        <w:contextualSpacing w:val="0"/>
+      </w:pPr>
+      <w:r>
+        <w:t>Was sind aus Ihrer Sicht die Ursachen dieser Probleme? Welche Maßnahmen können Sie sich zur Abhilfe vorstellen?</w:t>
+      </w:r>
+    </w:p>
+    <w:p>
+      <w:pPr>
+        <w:pStyle w:val="Listenabsatz"/>
+        <w:numPr>
+          <w:ilvl w:val="0"/>
+          <w:numId w:val="2"/>
+        </w:numPr>
+        <w:spacing w:before="240"/>
+        <w:ind w:left="714" w:hanging="357"/>
+        <w:contextualSpacing w:val="0"/>
+      </w:pPr>
+      <w:r>
+        <w:t>Welche drei Probleme oder Eigenschaften des Systems stören aus Ihrer Sicht andere Beteiligte (wen?) am meisten?</w:t>
+      </w:r>
+    </w:p>
+    <w:p/>
+    <w:p>
+      <w:pPr>
+        <w:pStyle w:val="berschrift1"/>
+      </w:pPr>
+      <w:r>
+        <w:lastRenderedPageBreak/>
+        <w:t>Besondere Stärken</w:t>
+      </w:r>
+    </w:p>
+    <w:p>
+      <w:pPr>
+        <w:pStyle w:val="Listenabsatz"/>
+        <w:numPr>
+          <w:ilvl w:val="0"/>
+          <w:numId w:val="2"/>
+        </w:numPr>
+        <w:spacing w:before="240"/>
+        <w:ind w:left="714" w:hanging="357"/>
+        <w:contextualSpacing w:val="0"/>
+      </w:pPr>
+      <w:r>
+        <w:t>Welche Dinge/Aspekte am oder mit dem System erscheinen aus Ihrer Sicht besonders positiv?</w:t>
+      </w:r>
+    </w:p>
+    <w:p>
+      <w:pPr>
+        <w:pStyle w:val="Listenabsatz"/>
+        <w:numPr>
+          <w:ilvl w:val="0"/>
+          <w:numId w:val="2"/>
+        </w:numPr>
+        <w:spacing w:before="240"/>
+        <w:ind w:left="714" w:hanging="357"/>
+        <w:contextualSpacing w:val="0"/>
+      </w:pPr>
+      <w:r>
+        <w:t>Durch welche Maßnahmen könnten diese Aspekte gesichert oder noch weiter verstärkt werden?</w:t>
+      </w:r>
+    </w:p>
+    <w:p>
+      <w:pPr>
+        <w:pStyle w:val="berschrift1"/>
+      </w:pPr>
+      <w:r>
+        <w:t>Kontext</w:t>
+      </w:r>
+    </w:p>
+    <w:p>
+      <w:r>
+        <w:t>Was ist Ihre Rolle im Projekt? Welche Ziele verfolgen Sie im Rahmen Ihrer Beteiligung am Projekt?</w:t>
+      </w:r>
       <w:bookmarkStart w:id="2" w:name="_GoBack"/>
       <w:bookmarkEnd w:id="2"/>
-      <w:r>
-        <w:t>allen beim Rollout besonders positiv oder negativ auf?</w:t>
-      </w:r>
-    </w:p>
-    <w:p>
-      <w:pPr>
-        <w:pStyle w:val="berschrift1"/>
-      </w:pPr>
-      <w:r>
-        <w:t>Bekannte Probleme/Schwachstellen</w:t>
-      </w:r>
-    </w:p>
-    <w:p>
-      <w:pPr>
-        <w:pStyle w:val="Listenabsatz"/>
-        <w:numPr>
-          <w:ilvl w:val="0"/>
-          <w:numId w:val="2"/>
-        </w:numPr>
-        <w:spacing w:before="240"/>
-        <w:ind w:left="714" w:hanging="357"/>
-        <w:contextualSpacing w:val="0"/>
-      </w:pPr>
-      <w:r>
-        <w:t>Welche Dinge/Aspekte am oder mit dem System erscheinen aus Ihrer Sicht besonders problematisch?</w:t>
-      </w:r>
-    </w:p>
-    <w:p>
-      <w:pPr>
-        <w:pStyle w:val="Listenabsatz"/>
-        <w:numPr>
-          <w:ilvl w:val="0"/>
-          <w:numId w:val="2"/>
-        </w:numPr>
-        <w:spacing w:before="240"/>
-        <w:ind w:left="714" w:hanging="357"/>
-        <w:contextualSpacing w:val="0"/>
-      </w:pPr>
-      <w:r>
-        <w:t>Welche drei Probleme oder Eigenschaften des Systems stören Sie persönlich am meisten?</w:t>
-      </w:r>
-    </w:p>
-    <w:p>
-      <w:pPr>
-        <w:pStyle w:val="Listenabsatz"/>
-        <w:numPr>
-          <w:ilvl w:val="0"/>
-          <w:numId w:val="2"/>
-        </w:numPr>
-        <w:spacing w:before="240"/>
-        <w:ind w:left="714" w:hanging="357"/>
-        <w:contextualSpacing w:val="0"/>
-      </w:pPr>
-      <w:r>
-        <w:t>Was sind aus Ihrer Sicht die Ursachen dieser Probleme? Welche Maßnahmen können Sie sich zur Abhilfe vorstellen?</w:t>
-      </w:r>
-    </w:p>
-    <w:p>
-      <w:pPr>
-        <w:pStyle w:val="Listenabsatz"/>
-        <w:numPr>
-          <w:ilvl w:val="0"/>
-          <w:numId w:val="2"/>
-        </w:numPr>
-        <w:spacing w:before="240"/>
-        <w:ind w:left="714" w:hanging="357"/>
-        <w:contextualSpacing w:val="0"/>
-      </w:pPr>
-      <w:r>
-        <w:t>Welche drei Probleme oder Eigenschaften des Systems stören aus Ihrer Sicht andere Beteiligte (wen?) am meisten?</w:t>
-      </w:r>
-    </w:p>
-    <w:p/>
-    <w:p>
-      <w:pPr>
-        <w:pStyle w:val="berschrift1"/>
-      </w:pPr>
-      <w:r>
-        <w:t>Besondere Stärken</w:t>
-      </w:r>
-    </w:p>
-    <w:p>
-      <w:pPr>
-        <w:pStyle w:val="Listenabsatz"/>
-        <w:numPr>
-          <w:ilvl w:val="0"/>
-          <w:numId w:val="2"/>
-        </w:numPr>
-        <w:spacing w:before="240"/>
-        <w:ind w:left="714" w:hanging="357"/>
-        <w:contextualSpacing w:val="0"/>
-      </w:pPr>
-      <w:r>
-        <w:t xml:space="preserve">Welche Dinge/Aspekte am oder mit dem System erscheinen aus Ihrer Sicht </w:t>
-      </w:r>
-      <w:r>
-        <w:lastRenderedPageBreak/>
-        <w:t>besonders positiv?</w:t>
-      </w:r>
-    </w:p>
-    <w:p>
-      <w:pPr>
-        <w:pStyle w:val="Listenabsatz"/>
-        <w:numPr>
-          <w:ilvl w:val="0"/>
-          <w:numId w:val="2"/>
-        </w:numPr>
-        <w:spacing w:before="240"/>
-        <w:ind w:left="714" w:hanging="357"/>
-        <w:contextualSpacing w:val="0"/>
-      </w:pPr>
-      <w:r>
-        <w:t>Durch welche Maßnahmen könnten diese Aspekte gesichert oder noch weiter verstärkt werden?</w:t>
-      </w:r>
     </w:p>
     <w:p>
       <w:pPr>

</xml_diff>